<commit_message>
Add HLD to Design Report
</commit_message>
<xml_diff>
--- a/DesignReport/Design Report CWS.docx
+++ b/DesignReport/Design Report CWS.docx
@@ -11,6 +11,99 @@
       </w:r>
     </w:p>
     <w:p/>
+    <w:p/>
+    <w:p>
+      <w:pPr>
+        <w:keepNext/>
+      </w:pPr>
+      <w:r>
+        <w:rPr>
+          <w:noProof/>
+        </w:rPr>
+        <w:drawing>
+          <wp:inline distT="0" distB="0" distL="0" distR="0">
+            <wp:extent cx="5943600" cy="3342005"/>
+            <wp:effectExtent l="19050" t="0" r="0" b="0"/>
+            <wp:docPr id="1" name="Picture 0" descr="LndScapeHLD.png"/>
+            <wp:cNvGraphicFramePr>
+              <a:graphicFrameLocks xmlns:a="http://schemas.openxmlformats.org/drawingml/2006/main" noChangeAspect="1"/>
+            </wp:cNvGraphicFramePr>
+            <a:graphic xmlns:a="http://schemas.openxmlformats.org/drawingml/2006/main">
+              <a:graphicData uri="http://schemas.openxmlformats.org/drawingml/2006/picture">
+                <pic:pic xmlns:pic="http://schemas.openxmlformats.org/drawingml/2006/picture">
+                  <pic:nvPicPr>
+                    <pic:cNvPr id="0" name="LndScapeHLD.png"/>
+                    <pic:cNvPicPr/>
+                  </pic:nvPicPr>
+                  <pic:blipFill>
+                    <a:blip r:embed="rId5" cstate="print"/>
+                    <a:stretch>
+                      <a:fillRect/>
+                    </a:stretch>
+                  </pic:blipFill>
+                  <pic:spPr>
+                    <a:xfrm>
+                      <a:off x="0" y="0"/>
+                      <a:ext cx="5943600" cy="3342005"/>
+                    </a:xfrm>
+                    <a:prstGeom prst="rect">
+                      <a:avLst/>
+                    </a:prstGeom>
+                  </pic:spPr>
+                </pic:pic>
+              </a:graphicData>
+            </a:graphic>
+          </wp:inline>
+        </w:drawing>
+      </w:r>
+    </w:p>
+    <w:p>
+      <w:pPr>
+        <w:pStyle w:val="Caption"/>
+      </w:pPr>
+      <w:r>
+        <w:rPr>
+          <w:highlight w:val="yellow"/>
+        </w:rPr>
+        <w:t xml:space="preserve">Figure </w:t>
+      </w:r>
+      <w:r>
+        <w:rPr>
+          <w:highlight w:val="yellow"/>
+        </w:rPr>
+        <w:fldChar w:fldCharType="begin"/>
+      </w:r>
+      <w:r>
+        <w:rPr>
+          <w:highlight w:val="yellow"/>
+        </w:rPr>
+        <w:instrText xml:space="preserve"> SEQ Figure \* ARABIC </w:instrText>
+      </w:r>
+      <w:r>
+        <w:rPr>
+          <w:highlight w:val="yellow"/>
+        </w:rPr>
+        <w:fldChar w:fldCharType="separate"/>
+      </w:r>
+      <w:r>
+        <w:rPr>
+          <w:noProof/>
+          <w:highlight w:val="yellow"/>
+        </w:rPr>
+        <w:t>1</w:t>
+      </w:r>
+      <w:r>
+        <w:rPr>
+          <w:highlight w:val="yellow"/>
+        </w:rPr>
+        <w:fldChar w:fldCharType="end"/>
+      </w:r>
+    </w:p>
+    <w:p>
+      <w:pPr>
+        <w:pStyle w:val="Heading2"/>
+      </w:pPr>
+    </w:p>
     <w:p>
       <w:pPr>
         <w:pStyle w:val="Heading2"/>
@@ -57,21 +150,52 @@
       <w:r>
         <w:rPr>
           <w:color w:val="FF0000"/>
+          <w:highlight w:val="yellow"/>
         </w:rPr>
         <w:t>Table</w:t>
       </w:r>
       <w:r>
+        <w:rPr>
+          <w:color w:val="FF0000"/>
+          <w:highlight w:val="yellow"/>
+        </w:rPr>
+        <w:t xml:space="preserve"> X</w:t>
+      </w:r>
+      <w:r>
+        <w:rPr>
+          <w:color w:val="FF0000"/>
+          <w:highlight w:val="yellow"/>
+        </w:rPr>
+        <w:t xml:space="preserve"> (adafruit.com).</w:t>
+      </w:r>
+    </w:p>
+    <w:p>
+      <w:pPr>
         <w:rPr>
           <w:color w:val="FF0000"/>
         </w:rPr>
-        <w:t xml:space="preserve"> X</w:t>
-      </w:r>
-      <w:r>
+      </w:pPr>
+    </w:p>
+    <w:p>
+      <w:pPr>
         <w:rPr>
           <w:color w:val="FF0000"/>
         </w:rPr>
-        <w:t xml:space="preserve"> (adafruit.com).</w:t>
-      </w:r>
+      </w:pPr>
+    </w:p>
+    <w:p>
+      <w:pPr>
+        <w:rPr>
+          <w:color w:val="FF0000"/>
+        </w:rPr>
+      </w:pPr>
+    </w:p>
+    <w:p>
+      <w:pPr>
+        <w:rPr>
+          <w:color w:val="FF0000"/>
+        </w:rPr>
+      </w:pPr>
     </w:p>
     <w:p>
       <w:pPr>
@@ -80,16 +204,43 @@
         <w:jc w:val="center"/>
       </w:pPr>
       <w:r>
+        <w:rPr>
+          <w:highlight w:val="yellow"/>
+        </w:rPr>
+        <w:lastRenderedPageBreak/>
         <w:t xml:space="preserve">Table </w:t>
       </w:r>
-      <w:fldSimple w:instr=" SEQ Table \* ARABIC ">
-        <w:r>
-          <w:rPr>
-            <w:noProof/>
-          </w:rPr>
-          <w:t>1</w:t>
-        </w:r>
-      </w:fldSimple>
+      <w:r>
+        <w:rPr>
+          <w:highlight w:val="yellow"/>
+        </w:rPr>
+        <w:fldChar w:fldCharType="begin"/>
+      </w:r>
+      <w:r>
+        <w:rPr>
+          <w:highlight w:val="yellow"/>
+        </w:rPr>
+        <w:instrText xml:space="preserve"> SEQ Table \* ARABIC </w:instrText>
+      </w:r>
+      <w:r>
+        <w:rPr>
+          <w:highlight w:val="yellow"/>
+        </w:rPr>
+        <w:fldChar w:fldCharType="separate"/>
+      </w:r>
+      <w:r>
+        <w:rPr>
+          <w:noProof/>
+          <w:highlight w:val="yellow"/>
+        </w:rPr>
+        <w:t>1</w:t>
+      </w:r>
+      <w:r>
+        <w:rPr>
+          <w:highlight w:val="yellow"/>
+        </w:rPr>
+        <w:fldChar w:fldCharType="end"/>
+      </w:r>
     </w:p>
     <w:tbl>
       <w:tblPr>
@@ -1322,7 +1473,6 @@
         <w:pStyle w:val="Heading2"/>
       </w:pPr>
       <w:r>
-        <w:lastRenderedPageBreak/>
         <w:t>Health and Safety Concerns</w:t>
       </w:r>
     </w:p>
@@ -1963,4 +2113,16 @@
   <a:objectDefaults/>
   <a:extraClrSchemeLst/>
 </a:theme>
+</file>
+
+<file path=customXml/item1.xml><?xml version="1.0" encoding="utf-8"?>
+<b:Sources xmlns:b="http://schemas.openxmlformats.org/officeDocument/2006/bibliography" xmlns="http://schemas.openxmlformats.org/officeDocument/2006/bibliography" SelectedStyle="\APA.XSL" StyleName="APA Fifth Edition"/>
+</file>
+
+<file path=customXml/itemProps1.xml><?xml version="1.0" encoding="utf-8"?>
+<ds:datastoreItem xmlns:ds="http://schemas.openxmlformats.org/officeDocument/2006/customXml" ds:itemID="{06FB22C1-8F19-424F-9B69-039CD3B2BF81}">
+  <ds:schemaRefs>
+    <ds:schemaRef ds:uri="http://schemas.openxmlformats.org/officeDocument/2006/bibliography"/>
+  </ds:schemaRefs>
+</ds:datastoreItem>
 </file>
</xml_diff>